<commit_message>
re-render w updated Acknowledgements
</commit_message>
<xml_diff>
--- a/docs/Multilevel-Thinking.docx
+++ b/docs/Multilevel-Thinking.docx
@@ -478,23 +478,7 @@
         <w:t xml:space="preserve"> </w:t>
       </w:r>
       <w:r>
-        <w:t xml:space="preserve">who over the years have helped me think more deeply about statistical and substantive issues, including Dr. Kaitlin Ward, Professor Garrett Pace, Professor Julie Ma, Professor Berenice Castillo, Professor Maria Galano, Madhur Singh, and Tong Suo. Lastly, I’d like to thank a few people I’ve ever met:</w:t>
-      </w:r>
-      <w:r>
-        <w:t xml:space="preserve"> </w:t>
-      </w:r>
-      <w:r>
-        <w:rPr>
-          <w:iCs/>
-          <w:i/>
-        </w:rPr>
-        <w:t xml:space="preserve">The Pogues</w:t>
-      </w:r>
-      <w:r>
-        <w:t xml:space="preserve"> </w:t>
-      </w:r>
-      <w:r>
-        <w:t xml:space="preserve">and Pau Dones for their music and inspiration, and Mary Oliver, David Whyte and John O’Donohue for their wise words. While I’m thankful for the inspiration and colleagueship provided by others, any remaining errors and omissions in this document are of course my responsibility.</w:t>
+        <w:t xml:space="preserve">who over the years have helped me think more deeply about statistical and substantive issues, including Dr. Kaitlin Ward, Professor Garrett Pace, Professor Julie Ma, Professor Berenice Castillo, Professor Maria Galano, Madhur Singh, and Tong Suo. Lastly, I’d like to thank a few people I’ve ever met: Pau Dones for his music and inspiration, and Mary Oliver, David Whyte and John O’Donohue for their wise words. While I’m thankful for the inspiration and colleagueship provided by others, any remaining errors and omissions in this document are of course my responsibility.</w:t>
       </w:r>
     </w:p>
     <w:bookmarkEnd w:id="21"/>

</xml_diff>